<commit_message>
process exp data - prep BTL
Code to save feature data separately and to run BTL analysis on separated data.
</commit_message>
<xml_diff>
--- a/feature-rating/methods/pavlovia.docx
+++ b/feature-rating/methods/pavlovia.docx
@@ -33,17 +33,8 @@
         </w:numPr>
       </w:pPr>
       <w:r>
-        <w:t xml:space="preserve">Export </w:t>
-      </w:r>
-      <w:proofErr w:type="spellStart"/>
-      <w:r>
-        <w:t>LabJS</w:t>
-      </w:r>
-      <w:proofErr w:type="spellEnd"/>
-      <w:r>
-        <w:t xml:space="preserve"> experiment as integration for </w:t>
-      </w:r>
-      <w:proofErr w:type="spellStart"/>
+        <w:t xml:space="preserve">Export LabJS experiment as integration for </w:t>
+      </w:r>
       <w:r>
         <w:rPr>
           <w:b/>
@@ -51,7 +42,6 @@
         </w:rPr>
         <w:t>Pavlovia</w:t>
       </w:r>
-      <w:proofErr w:type="spellEnd"/>
       <w:r>
         <w:t>.</w:t>
       </w:r>
@@ -65,15 +55,7 @@
         </w:numPr>
       </w:pPr>
       <w:r>
-        <w:t xml:space="preserve">Click the dropdown arrow in top-left corner. Click on </w:t>
-      </w:r>
-      <w:proofErr w:type="spellStart"/>
-      <w:r>
-        <w:t>Pavlovia</w:t>
-      </w:r>
-      <w:proofErr w:type="spellEnd"/>
-      <w:r>
-        <w:t xml:space="preserve"> tab about 2/3rds of the way down the menu.</w:t>
+        <w:t>Click the dropdown arrow in top-left corner. Click on Pavlovia tab about 2/3rds of the way down the menu.</w:t>
       </w:r>
     </w:p>
     <w:p>
@@ -115,15 +97,7 @@
         </w:numPr>
       </w:pPr>
       <w:r>
-        <w:t xml:space="preserve">git </w:t>
-      </w:r>
-      <w:proofErr w:type="gramStart"/>
-      <w:r>
-        <w:t>pull</w:t>
-      </w:r>
-      <w:proofErr w:type="gramEnd"/>
-      <w:r>
-        <w:t xml:space="preserve"> </w:t>
+        <w:t xml:space="preserve">git pull </w:t>
       </w:r>
     </w:p>
     <w:p>
@@ -143,7 +117,13 @@
         </w:r>
       </w:hyperlink>
       <w:r>
-        <w:t xml:space="preserve"> – W!2</w:t>
+        <w:t xml:space="preserve"> </w:t>
+      </w:r>
+      <w:r>
+        <w:t xml:space="preserve">or MBennett </w:t>
+      </w:r>
+      <w:r>
+        <w:t>– W!2</w:t>
       </w:r>
     </w:p>
     <w:p>
@@ -221,31 +201,7 @@
         </w:numPr>
       </w:pPr>
       <w:r>
-        <w:t xml:space="preserve">git add </w:t>
-      </w:r>
-      <w:proofErr w:type="spellStart"/>
-      <w:r>
-        <w:t>btl_melanoma</w:t>
-      </w:r>
-      <w:proofErr w:type="spellEnd"/>
-      <w:r>
-        <w:t>-YYY-MM-DD—</w:t>
-      </w:r>
-      <w:proofErr w:type="spellStart"/>
-      <w:r>
-        <w:t>HH_</w:t>
-      </w:r>
-      <w:proofErr w:type="gramStart"/>
-      <w:r>
-        <w:t>MM.study</w:t>
-      </w:r>
-      <w:proofErr w:type="gramEnd"/>
-      <w:r>
-        <w:t>.json</w:t>
-      </w:r>
-      <w:proofErr w:type="spellEnd"/>
-      <w:r>
-        <w:t xml:space="preserve">. </w:t>
+        <w:t xml:space="preserve">git add btl_melanoma-YYY-MM-DD—HH_MM.study.json. </w:t>
       </w:r>
     </w:p>
     <w:p>
@@ -266,29 +222,8 @@
         <w:t>s</w:t>
       </w:r>
       <w:r>
-        <w:t xml:space="preserve">: git rm </w:t>
-      </w:r>
-      <w:proofErr w:type="spellStart"/>
-      <w:r>
-        <w:t>btl_melanoma</w:t>
-      </w:r>
-      <w:proofErr w:type="spellEnd"/>
-      <w:r>
-        <w:t>-YYY-MM-DD—</w:t>
-      </w:r>
-      <w:proofErr w:type="spellStart"/>
-      <w:r>
-        <w:t>HH_</w:t>
-      </w:r>
-      <w:proofErr w:type="gramStart"/>
-      <w:r>
-        <w:t>MM.study</w:t>
-      </w:r>
-      <w:proofErr w:type="gramEnd"/>
-      <w:r>
-        <w:t>.json</w:t>
-      </w:r>
-      <w:proofErr w:type="spellEnd"/>
+        <w:t>: git rm btl_melanoma-YYY-MM-DD—HH_MM.study.json</w:t>
+      </w:r>
     </w:p>
     <w:p>
       <w:pPr>
@@ -371,33 +306,20 @@
         </w:numPr>
       </w:pPr>
       <w:r>
-        <w:t xml:space="preserve">Check </w:t>
-      </w:r>
-      <w:proofErr w:type="spellStart"/>
-      <w:r>
-        <w:t>gitlab</w:t>
-      </w:r>
-      <w:proofErr w:type="spellEnd"/>
-      <w:r>
-        <w:t>:</w:t>
-      </w:r>
-    </w:p>
-    <w:p>
-      <w:pPr>
-        <w:pStyle w:val="ListParagraph"/>
-        <w:numPr>
-          <w:ilvl w:val="1"/>
-          <w:numId w:val="1"/>
-        </w:numPr>
-      </w:pPr>
-      <w:r>
-        <w:t>Sign in to gitlab.pavlovia.org/users/</w:t>
-      </w:r>
-      <w:proofErr w:type="spellStart"/>
-      <w:r>
-        <w:t>sign_in</w:t>
-      </w:r>
-      <w:proofErr w:type="spellEnd"/>
+        <w:t>Check gitlab:</w:t>
+      </w:r>
+    </w:p>
+    <w:p>
+      <w:pPr>
+        <w:pStyle w:val="ListParagraph"/>
+        <w:numPr>
+          <w:ilvl w:val="1"/>
+          <w:numId w:val="1"/>
+        </w:numPr>
+      </w:pPr>
+      <w:r>
+        <w:t>Sign in to gitlab.pavlovia.org/users/sign_in</w:t>
+      </w:r>
     </w:p>
     <w:p>
       <w:pPr>
@@ -474,41 +396,16 @@
         <w:t xml:space="preserve">accessed </w:t>
       </w:r>
       <w:r>
-        <w:t xml:space="preserve">via </w:t>
-      </w:r>
-      <w:proofErr w:type="spellStart"/>
-      <w:r>
-        <w:t>Pavlovia</w:t>
-      </w:r>
-      <w:proofErr w:type="spellEnd"/>
-      <w:r>
-        <w:t xml:space="preserve">. Your data, when collected via </w:t>
-      </w:r>
-      <w:proofErr w:type="spellStart"/>
-      <w:r>
-        <w:t>Pavlovia</w:t>
-      </w:r>
-      <w:proofErr w:type="spellEnd"/>
-      <w:r>
-        <w:t>, is automatically saved to the ‘data’ folder. If it doesn’t yet exist because you haven’t collected any data, the folder will generate automatically.</w:t>
-      </w:r>
-    </w:p>
-    <w:p>
-      <w:proofErr w:type="spellStart"/>
+        <w:t>via Pavlovia. Your data, when collected via Pavlovia, is automatically saved to the ‘data’ folder. If it doesn’t yet exist because you haven’t collected any data, the folder will generate automatically.</w:t>
+      </w:r>
+    </w:p>
+    <w:p>
       <w:r>
         <w:rPr>
           <w:b/>
           <w:bCs/>
         </w:rPr>
-        <w:t>Pavlovia</w:t>
-      </w:r>
-      <w:proofErr w:type="spellEnd"/>
-      <w:r>
-        <w:rPr>
-          <w:b/>
-          <w:bCs/>
-        </w:rPr>
-        <w:t>:</w:t>
+        <w:t>Pavlovia:</w:t>
       </w:r>
     </w:p>
     <w:p>
@@ -587,15 +484,7 @@
         </w:numPr>
       </w:pPr>
       <w:r>
-        <w:t xml:space="preserve">From the dashboard, click on the “Experiments” tab at the top left. When </w:t>
-      </w:r>
-      <w:proofErr w:type="spellStart"/>
-      <w:r>
-        <w:t>your</w:t>
-      </w:r>
-      <w:proofErr w:type="spellEnd"/>
-      <w:r>
-        <w:t xml:space="preserve"> experiment has been uploaded to </w:t>
+        <w:t xml:space="preserve">From the dashboard, click on the “Experiments” tab at the top left. When your experiment has been uploaded to </w:t>
       </w:r>
       <w:r>
         <w:rPr>
@@ -719,13 +608,8 @@
           <w:numId w:val="1"/>
         </w:numPr>
       </w:pPr>
-      <w:proofErr w:type="spellStart"/>
-      <w:r>
-        <w:t>jhoupte</w:t>
-      </w:r>
-      <w:proofErr w:type="spellEnd"/>
-      <w:r>
-        <w:t xml:space="preserve"> – HouptLab400</w:t>
+      <w:r>
+        <w:t>jhoupte – HouptLab400</w:t>
       </w:r>
     </w:p>
     <w:p>
@@ -773,15 +657,7 @@
         </w:numPr>
       </w:pPr>
       <w:r>
-        <w:t xml:space="preserve">Set the “Study URL” field to the link given by </w:t>
-      </w:r>
-      <w:proofErr w:type="spellStart"/>
-      <w:r>
-        <w:t>Pavlovia</w:t>
-      </w:r>
-      <w:proofErr w:type="spellEnd"/>
-      <w:r>
-        <w:t>:</w:t>
+        <w:t>Set the “Study URL” field to the link given by Pavlovia:</w:t>
       </w:r>
     </w:p>
     <w:p>
@@ -810,23 +686,7 @@
         </w:numPr>
       </w:pPr>
       <w:r>
-        <w:t xml:space="preserve">Following SONA instructions, </w:t>
-      </w:r>
-      <w:proofErr w:type="gramStart"/>
-      <w:r>
-        <w:t>add ?participant</w:t>
-      </w:r>
-      <w:proofErr w:type="gramEnd"/>
-      <w:r>
-        <w:t>=SURVEY_CODE% to have the participant’s ID accessible by the study. I also add &amp;platform=</w:t>
-      </w:r>
-      <w:proofErr w:type="spellStart"/>
-      <w:r>
-        <w:t>sona</w:t>
-      </w:r>
-      <w:proofErr w:type="spellEnd"/>
-      <w:r>
-        <w:t xml:space="preserve"> as I may collect data in-lab, or online via multiple platforms such as Prolific (see next subsection)</w:t>
+        <w:t>Following SONA instructions, add ?participant=SURVEY_CODE% to have the participant’s ID accessible by the study. I also add &amp;platform=sona as I may collect data in-lab, or online via multiple platforms such as Prolific (see next subsection)</w:t>
       </w:r>
     </w:p>
     <w:p>
@@ -860,15 +720,7 @@
         </w:numPr>
       </w:pPr>
       <w:r>
-        <w:t xml:space="preserve">Update the completion </w:t>
-      </w:r>
-      <w:proofErr w:type="spellStart"/>
-      <w:r>
-        <w:t>url</w:t>
-      </w:r>
-      <w:proofErr w:type="spellEnd"/>
-      <w:r>
-        <w:t xml:space="preserve"> to include the participant’s SONA ID where the XXXXX is located. Check </w:t>
+        <w:t xml:space="preserve">Update the completion url to include the participant’s SONA ID where the XXXXX is located. Check </w:t>
       </w:r>
       <w:hyperlink r:id="rId11" w:history="1">
         <w:r>
@@ -944,17 +796,8 @@
         <w:t>mail</w:t>
       </w:r>
       <w:r>
-        <w:t xml:space="preserve"> is your experimenter profile (@uon is your participant profile). Check if you can get credit using a </w:t>
-      </w:r>
-      <w:proofErr w:type="spellStart"/>
-      <w:r>
-        <w:t>gmail</w:t>
-      </w:r>
-      <w:proofErr w:type="spellEnd"/>
-      <w:r>
-        <w:t xml:space="preserve"> account or if it needs to be an institutional account (see issues with </w:t>
-      </w:r>
-      <w:proofErr w:type="spellStart"/>
+        <w:t xml:space="preserve"> is your experimenter profile (@uon is your participant profile). Check if you can get credit using a gmail account or if it needs to be an institutional account (see issues with </w:t>
+      </w:r>
       <w:r>
         <w:rPr>
           <w:b/>
@@ -962,7 +805,6 @@
         </w:rPr>
         <w:t>Pavlovia</w:t>
       </w:r>
-      <w:proofErr w:type="spellEnd"/>
       <w:r>
         <w:t>).</w:t>
       </w:r>
@@ -998,15 +840,7 @@
         </w:numPr>
       </w:pPr>
       <w:r>
-        <w:t xml:space="preserve">Including </w:t>
-      </w:r>
-      <w:proofErr w:type="spellStart"/>
-      <w:r>
-        <w:t>url</w:t>
-      </w:r>
-      <w:proofErr w:type="spellEnd"/>
-      <w:r>
-        <w:t xml:space="preserve"> parameters:</w:t>
+        <w:t>Including url parameters:</w:t>
       </w:r>
     </w:p>
     <w:p>
@@ -1018,23 +852,7 @@
         </w:numPr>
       </w:pPr>
       <w:r>
-        <w:t xml:space="preserve">When creating a new experiment, navigate to the ‘Data collection – How </w:t>
-      </w:r>
-      <w:proofErr w:type="spellStart"/>
-      <w:r>
-        <w:t>ro</w:t>
-      </w:r>
-      <w:proofErr w:type="spellEnd"/>
-      <w:r>
-        <w:t xml:space="preserve"> record prolific IDs’ section. Add the </w:t>
-      </w:r>
-      <w:proofErr w:type="spellStart"/>
-      <w:r>
-        <w:t>Pavlovia</w:t>
-      </w:r>
-      <w:proofErr w:type="spellEnd"/>
-      <w:r>
-        <w:t xml:space="preserve"> URL and click “I’ll use URL parameters”. Parameters are automatically added to your URL. For example:</w:t>
+        <w:t>When creating a new experiment, navigate to the ‘Data collection – How ro record prolific IDs’ section. Add the Pavlovia URL and click “I’ll use URL parameters”. Parameters are automatically added to your URL. For example:</w:t>
       </w:r>
     </w:p>
     <w:p>
@@ -1049,15 +867,7 @@
         <w:t xml:space="preserve"> “</w:t>
       </w:r>
       <w:r>
-        <w:t>https://run.pavlovia.org/MurrayBennett/melanoma-2afc/?PROLIFIC_PID={{%PROLIFIC_PID%</w:t>
-      </w:r>
-      <w:proofErr w:type="gramStart"/>
-      <w:r>
-        <w:t>}}&amp;</w:t>
-      </w:r>
-      <w:proofErr w:type="gramEnd"/>
-      <w:r>
-        <w:t>STUDY_ID={{%STUDY_ID%}}&amp;SESSION_ID={{%SESSION_ID%}}</w:t>
+        <w:t>https://run.pavlovia.org/MurrayBennett/melanoma-2afc/?PROLIFIC_PID={{%PROLIFIC_PID%}}&amp;STUDY_ID={{%STUDY_ID%}}&amp;SESSION_ID={{%SESSION_ID%}}</w:t>
       </w:r>
     </w:p>
     <w:p>
@@ -1069,15 +879,7 @@
         </w:numPr>
       </w:pPr>
       <w:r>
-        <w:t>For consistency with SONA, change “?PROLIFIC_PID</w:t>
-      </w:r>
-      <w:proofErr w:type="gramStart"/>
-      <w:r>
-        <w:t>={</w:t>
-      </w:r>
-      <w:proofErr w:type="gramEnd"/>
-      <w:r>
-        <w:t>{“ to “?participant={{“</w:t>
+        <w:t>For consistency with SONA, change “?PROLIFIC_PID={{“ to “?participant={{“</w:t>
       </w:r>
     </w:p>
     <w:p>
@@ -1092,13 +894,7 @@
         <w:t>A</w:t>
       </w:r>
       <w:r>
-        <w:t xml:space="preserve">s above in the SONA section, </w:t>
-      </w:r>
-      <w:r>
-        <w:t xml:space="preserve">to ensure the participant source is recorded I </w:t>
-      </w:r>
-      <w:r>
-        <w:t xml:space="preserve">also </w:t>
+        <w:t xml:space="preserve">s above in the SONA section, to ensure the participant source is recorded I also </w:t>
       </w:r>
       <w:r>
         <w:t>append “</w:t>
@@ -1158,10 +954,7 @@
         </w:numPr>
       </w:pPr>
       <w:r>
-        <w:t xml:space="preserve">Follow prompts for the completion codes – I include attention checks in this task via response position bias and response times. Now </w:t>
-      </w:r>
-      <w:r>
-        <w:t>that you’ve got the study completion link – go back and place it in your experiment, which requires you to save, export, and push the updated files to GitLab. See first section.</w:t>
+        <w:t>Follow prompts for the completion codes – I include attention checks in this task via response position bias and response times. Now that you’ve got the study completion link – go back and place it in your experiment, which requires you to save, export, and push the updated files to GitLab. See first section.</w:t>
       </w:r>
     </w:p>
     <w:p/>

</xml_diff>